<commit_message>
added real data test on NASA CEV module
</commit_message>
<xml_diff>
--- a/ProcessMiningWithSUBDUE.docx
+++ b/ProcessMiningWithSUBDUE.docx
@@ -63,8 +63,6 @@
         </w:rPr>
         <w:t>**</w:t>
       </w:r>
-      <w:bookmarkStart w:id="0" w:name="_GoBack"/>
-      <w:bookmarkEnd w:id="0"/>
     </w:p>
     <w:p>
       <w:pPr>
@@ -24134,6 +24132,959 @@
           <w:sz w:val="20"/>
           <w:szCs w:val="20"/>
         </w:rPr>
+        <w:t>Real Data Testing</w:t>
+      </w:r>
+    </w:p>
+    <w:p>
+      <w:pPr>
+        <w:rPr>
+          <w:rFonts w:ascii="Times New Roman" w:hAnsi="Times New Roman" w:cs="Times New Roman"/>
+          <w:sz w:val="20"/>
+          <w:szCs w:val="20"/>
+        </w:rPr>
+      </w:pPr>
+      <w:bookmarkStart w:id="0" w:name="_GoBack"/>
+      <w:bookmarkEnd w:id="0"/>
+    </w:p>
+    <w:p>
+      <w:pPr>
+        <w:rPr>
+          <w:rFonts w:ascii="Times New Roman" w:hAnsi="Times New Roman" w:cs="Times New Roman"/>
+          <w:sz w:val="20"/>
+          <w:szCs w:val="20"/>
+        </w:rPr>
+      </w:pPr>
+      <w:r>
+        <w:rPr>
+          <w:rFonts w:ascii="Times New Roman" w:hAnsi="Times New Roman" w:cs="Times New Roman"/>
+          <w:sz w:val="20"/>
+          <w:szCs w:val="20"/>
+        </w:rPr>
+        <w:t>Raw</w:t>
+      </w:r>
+      <w:r>
+        <w:rPr>
+          <w:rFonts w:ascii="Times New Roman" w:hAnsi="Times New Roman" w:cs="Times New Roman"/>
+          <w:sz w:val="20"/>
+          <w:szCs w:val="20"/>
+        </w:rPr>
+        <w:t xml:space="preserve"> plottable</w:t>
+      </w:r>
+      <w:r>
+        <w:rPr>
+          <w:rFonts w:ascii="Times New Roman" w:hAnsi="Times New Roman" w:cs="Times New Roman"/>
+          <w:sz w:val="20"/>
+          <w:szCs w:val="20"/>
+        </w:rPr>
+        <w:t xml:space="preserve"> data values</w:t>
+      </w:r>
+      <w:r>
+        <w:rPr>
+          <w:rFonts w:ascii="Times New Roman" w:hAnsi="Times New Roman" w:cs="Times New Roman"/>
+          <w:sz w:val="20"/>
+          <w:szCs w:val="20"/>
+        </w:rPr>
+        <w:t xml:space="preserve"> (of 2566 traces)</w:t>
+      </w:r>
+      <w:r>
+        <w:rPr>
+          <w:rFonts w:ascii="Times New Roman" w:hAnsi="Times New Roman" w:cs="Times New Roman"/>
+          <w:sz w:val="20"/>
+          <w:szCs w:val="20"/>
+        </w:rPr>
+        <w:t xml:space="preserve">: for </w:t>
+      </w:r>
+      <w:proofErr w:type="spellStart"/>
+      <w:r>
+        <w:rPr>
+          <w:rFonts w:ascii="Times New Roman" w:hAnsi="Times New Roman" w:cs="Times New Roman"/>
+          <w:sz w:val="20"/>
+          <w:szCs w:val="20"/>
+        </w:rPr>
+        <w:t>bayes</w:t>
+      </w:r>
+      <w:proofErr w:type="spellEnd"/>
+      <w:r>
+        <w:rPr>
+          <w:rFonts w:ascii="Times New Roman" w:hAnsi="Times New Roman" w:cs="Times New Roman"/>
+          <w:sz w:val="20"/>
+          <w:szCs w:val="20"/>
+        </w:rPr>
+        <w:t xml:space="preserve"> </w:t>
+      </w:r>
+      <w:proofErr w:type="spellStart"/>
+      <w:r>
+        <w:rPr>
+          <w:rFonts w:ascii="Times New Roman" w:hAnsi="Times New Roman" w:cs="Times New Roman"/>
+          <w:sz w:val="20"/>
+          <w:szCs w:val="20"/>
+        </w:rPr>
+        <w:t>xs</w:t>
+      </w:r>
+      <w:proofErr w:type="spellEnd"/>
+      <w:r>
+        <w:rPr>
+          <w:rFonts w:ascii="Times New Roman" w:hAnsi="Times New Roman" w:cs="Times New Roman"/>
+          <w:sz w:val="20"/>
+          <w:szCs w:val="20"/>
+        </w:rPr>
+        <w:t xml:space="preserve"> [0.01, 0.03, 0.05, 0.07, 0.09]</w:t>
+      </w:r>
+      <w:r>
+        <w:rPr>
+          <w:rFonts w:ascii="Times New Roman" w:hAnsi="Times New Roman" w:cs="Times New Roman"/>
+          <w:sz w:val="20"/>
+          <w:szCs w:val="20"/>
+        </w:rPr>
+        <w:t xml:space="preserve"> </w:t>
+      </w:r>
+      <w:proofErr w:type="spellStart"/>
+      <w:r>
+        <w:rPr>
+          <w:rFonts w:ascii="Times New Roman" w:hAnsi="Times New Roman" w:cs="Times New Roman"/>
+          <w:sz w:val="20"/>
+          <w:szCs w:val="20"/>
+        </w:rPr>
+        <w:t>ys</w:t>
+      </w:r>
+      <w:proofErr w:type="spellEnd"/>
+      <w:r>
+        <w:rPr>
+          <w:rFonts w:ascii="Times New Roman" w:hAnsi="Times New Roman" w:cs="Times New Roman"/>
+          <w:sz w:val="20"/>
+          <w:szCs w:val="20"/>
+        </w:rPr>
+        <w:t xml:space="preserve"> were [</w:t>
+      </w:r>
+      <w:r>
+        <w:rPr>
+          <w:rFonts w:ascii="Times New Roman" w:hAnsi="Times New Roman" w:cs="Times New Roman"/>
+          <w:sz w:val="20"/>
+          <w:szCs w:val="20"/>
+        </w:rPr>
+        <w:t>18,183,966,1348,1620</w:t>
+      </w:r>
+      <w:r>
+        <w:rPr>
+          <w:rFonts w:ascii="Times New Roman" w:hAnsi="Times New Roman" w:cs="Times New Roman"/>
+          <w:sz w:val="20"/>
+          <w:szCs w:val="20"/>
+        </w:rPr>
+        <w:t>]</w:t>
+      </w:r>
+      <w:r>
+        <w:rPr>
+          <w:rFonts w:ascii="Times New Roman" w:hAnsi="Times New Roman" w:cs="Times New Roman"/>
+          <w:sz w:val="20"/>
+          <w:szCs w:val="20"/>
+        </w:rPr>
+        <w:t>.</w:t>
+      </w:r>
+    </w:p>
+    <w:p>
+      <w:pPr>
+        <w:rPr>
+          <w:rFonts w:ascii="Times New Roman" w:hAnsi="Times New Roman" w:cs="Times New Roman"/>
+          <w:sz w:val="20"/>
+          <w:szCs w:val="20"/>
+        </w:rPr>
+      </w:pPr>
+      <w:r>
+        <w:rPr>
+          <w:rFonts w:ascii="Times New Roman" w:hAnsi="Times New Roman" w:cs="Times New Roman"/>
+          <w:sz w:val="20"/>
+          <w:szCs w:val="20"/>
+        </w:rPr>
+        <w:t xml:space="preserve">To </w:t>
+      </w:r>
+      <w:r>
+        <w:rPr>
+          <w:rFonts w:ascii="Times New Roman" w:hAnsi="Times New Roman" w:cs="Times New Roman"/>
+          <w:sz w:val="20"/>
+          <w:szCs w:val="20"/>
+        </w:rPr>
+        <w:t>evalu</w:t>
+      </w:r>
+      <w:r>
+        <w:rPr>
+          <w:rFonts w:ascii="Times New Roman" w:hAnsi="Times New Roman" w:cs="Times New Roman"/>
+          <w:sz w:val="20"/>
+          <w:szCs w:val="20"/>
+        </w:rPr>
+        <w:t xml:space="preserve">ate the normative pattern-mining </w:t>
+      </w:r>
+      <w:r>
+        <w:rPr>
+          <w:rFonts w:ascii="Times New Roman" w:hAnsi="Times New Roman" w:cs="Times New Roman"/>
+          <w:sz w:val="20"/>
+          <w:szCs w:val="20"/>
+        </w:rPr>
+        <w:t>properties</w:t>
+      </w:r>
+      <w:r>
+        <w:rPr>
+          <w:rFonts w:ascii="Times New Roman" w:hAnsi="Times New Roman" w:cs="Times New Roman"/>
+          <w:sz w:val="20"/>
+          <w:szCs w:val="20"/>
+        </w:rPr>
+        <w:t xml:space="preserve"> of the method </w:t>
+      </w:r>
+      <w:r>
+        <w:rPr>
+          <w:rFonts w:ascii="Times New Roman" w:hAnsi="Times New Roman" w:cs="Times New Roman"/>
+          <w:sz w:val="20"/>
+          <w:szCs w:val="20"/>
+        </w:rPr>
+        <w:t>on</w:t>
+      </w:r>
+      <w:r>
+        <w:rPr>
+          <w:rFonts w:ascii="Times New Roman" w:hAnsi="Times New Roman" w:cs="Times New Roman"/>
+          <w:sz w:val="20"/>
+          <w:szCs w:val="20"/>
+        </w:rPr>
+        <w:t xml:space="preserve"> technical systems, we used a dataset</w:t>
+      </w:r>
+      <w:r>
+        <w:rPr>
+          <w:rFonts w:ascii="Times New Roman" w:hAnsi="Times New Roman" w:cs="Times New Roman"/>
+          <w:sz w:val="20"/>
+          <w:szCs w:val="20"/>
+        </w:rPr>
+        <w:t xml:space="preserve"> of</w:t>
+      </w:r>
+      <w:r>
+        <w:rPr>
+          <w:rFonts w:ascii="Times New Roman" w:hAnsi="Times New Roman" w:cs="Times New Roman"/>
+          <w:sz w:val="20"/>
+          <w:szCs w:val="20"/>
+        </w:rPr>
+        <w:t xml:space="preserve"> </w:t>
+      </w:r>
+      <w:r>
+        <w:rPr>
+          <w:rFonts w:ascii="Times New Roman" w:hAnsi="Times New Roman" w:cs="Times New Roman"/>
+          <w:sz w:val="20"/>
+          <w:szCs w:val="20"/>
+        </w:rPr>
+        <w:t>cod</w:t>
+      </w:r>
+      <w:r>
+        <w:rPr>
+          <w:rFonts w:ascii="Times New Roman" w:hAnsi="Times New Roman" w:cs="Times New Roman"/>
+          <w:sz w:val="20"/>
+          <w:szCs w:val="20"/>
+        </w:rPr>
+        <w:t>e</w:t>
+      </w:r>
+      <w:r>
+        <w:rPr>
+          <w:rFonts w:ascii="Times New Roman" w:hAnsi="Times New Roman" w:cs="Times New Roman"/>
+          <w:sz w:val="20"/>
+          <w:szCs w:val="20"/>
+        </w:rPr>
+        <w:t xml:space="preserve"> function calls made by a unit test execution of software for</w:t>
+      </w:r>
+      <w:r>
+        <w:rPr>
+          <w:rFonts w:ascii="Times New Roman" w:hAnsi="Times New Roman" w:cs="Times New Roman"/>
+          <w:sz w:val="20"/>
+          <w:szCs w:val="20"/>
+        </w:rPr>
+        <w:t xml:space="preserve"> for the NASA C</w:t>
+      </w:r>
+      <w:r>
+        <w:rPr>
+          <w:rFonts w:ascii="Times New Roman" w:hAnsi="Times New Roman" w:cs="Times New Roman"/>
+          <w:sz w:val="20"/>
+          <w:szCs w:val="20"/>
+        </w:rPr>
+        <w:t>rew Exploration Vehicle (CEV).</w:t>
+      </w:r>
+      <w:r>
+        <w:rPr>
+          <w:rFonts w:ascii="Times New Roman" w:hAnsi="Times New Roman" w:cs="Times New Roman"/>
+          <w:sz w:val="20"/>
+          <w:szCs w:val="20"/>
+        </w:rPr>
+        <w:t xml:space="preserve"> </w:t>
+      </w:r>
+      <w:r>
+        <w:rPr>
+          <w:rFonts w:ascii="Times New Roman" w:hAnsi="Times New Roman" w:cs="Times New Roman"/>
+          <w:sz w:val="20"/>
+          <w:szCs w:val="20"/>
+        </w:rPr>
+        <w:t>The</w:t>
+      </w:r>
+      <w:r>
+        <w:rPr>
+          <w:rFonts w:ascii="Times New Roman" w:hAnsi="Times New Roman" w:cs="Times New Roman"/>
+          <w:sz w:val="20"/>
+          <w:szCs w:val="20"/>
+        </w:rPr>
+        <w:t xml:space="preserve"> system implement</w:t>
+      </w:r>
+      <w:r>
+        <w:rPr>
+          <w:rFonts w:ascii="Times New Roman" w:hAnsi="Times New Roman" w:cs="Times New Roman"/>
+          <w:sz w:val="20"/>
+          <w:szCs w:val="20"/>
+        </w:rPr>
+        <w:t>s</w:t>
+      </w:r>
+      <w:r>
+        <w:rPr>
+          <w:rFonts w:ascii="Times New Roman" w:hAnsi="Times New Roman" w:cs="Times New Roman"/>
+          <w:sz w:val="20"/>
+          <w:szCs w:val="20"/>
+        </w:rPr>
+        <w:t xml:space="preserve"> the complete </w:t>
+      </w:r>
+      <w:proofErr w:type="spellStart"/>
+      <w:r>
+        <w:rPr>
+          <w:rFonts w:ascii="Times New Roman" w:hAnsi="Times New Roman" w:cs="Times New Roman"/>
+          <w:sz w:val="20"/>
+          <w:szCs w:val="20"/>
+        </w:rPr>
+        <w:t>uml</w:t>
+      </w:r>
+      <w:proofErr w:type="spellEnd"/>
+      <w:r>
+        <w:rPr>
+          <w:rFonts w:ascii="Times New Roman" w:hAnsi="Times New Roman" w:cs="Times New Roman"/>
+          <w:sz w:val="20"/>
+          <w:szCs w:val="20"/>
+        </w:rPr>
+        <w:t>-design of a</w:t>
+      </w:r>
+      <w:r>
+        <w:rPr>
+          <w:rFonts w:ascii="Times New Roman" w:hAnsi="Times New Roman" w:cs="Times New Roman"/>
+          <w:sz w:val="20"/>
+          <w:szCs w:val="20"/>
+        </w:rPr>
+        <w:t xml:space="preserve"> structured</w:t>
+      </w:r>
+      <w:r>
+        <w:rPr>
+          <w:rFonts w:ascii="Times New Roman" w:hAnsi="Times New Roman" w:cs="Times New Roman"/>
+          <w:sz w:val="20"/>
+          <w:szCs w:val="20"/>
+        </w:rPr>
+        <w:t xml:space="preserve"> aerospace mission </w:t>
+      </w:r>
+      <w:r>
+        <w:rPr>
+          <w:rFonts w:ascii="Times New Roman" w:hAnsi="Times New Roman" w:cs="Times New Roman"/>
+          <w:sz w:val="20"/>
+          <w:szCs w:val="20"/>
+        </w:rPr>
+        <w:t>model</w:t>
+      </w:r>
+      <w:r>
+        <w:rPr>
+          <w:rFonts w:ascii="Times New Roman" w:hAnsi="Times New Roman" w:cs="Times New Roman"/>
+          <w:sz w:val="20"/>
+          <w:szCs w:val="20"/>
+        </w:rPr>
+        <w:t>, the perfect context for pattern mining and anomaly detection</w:t>
+      </w:r>
+      <w:r>
+        <w:rPr>
+          <w:rFonts w:ascii="Times New Roman" w:hAnsi="Times New Roman" w:cs="Times New Roman"/>
+          <w:sz w:val="20"/>
+          <w:szCs w:val="20"/>
+        </w:rPr>
+        <w:t xml:space="preserve"> to evaluate discrepancies between design and behavior</w:t>
+      </w:r>
+      <w:r>
+        <w:rPr>
+          <w:rFonts w:ascii="Times New Roman" w:hAnsi="Times New Roman" w:cs="Times New Roman"/>
+          <w:sz w:val="20"/>
+          <w:szCs w:val="20"/>
+        </w:rPr>
+        <w:t>.</w:t>
+      </w:r>
+    </w:p>
+    <w:p>
+      <w:pPr>
+        <w:rPr>
+          <w:rFonts w:ascii="Times New Roman" w:hAnsi="Times New Roman" w:cs="Times New Roman"/>
+          <w:sz w:val="20"/>
+          <w:szCs w:val="20"/>
+        </w:rPr>
+      </w:pPr>
+      <w:r>
+        <w:rPr>
+          <w:rFonts w:ascii="Times New Roman" w:hAnsi="Times New Roman" w:cs="Times New Roman"/>
+          <w:sz w:val="20"/>
+          <w:szCs w:val="20"/>
+        </w:rPr>
+        <w:t xml:space="preserve">The dataset consisted of </w:t>
+      </w:r>
+      <w:r>
+        <w:rPr>
+          <w:rFonts w:ascii="Times New Roman" w:hAnsi="Times New Roman" w:cs="Times New Roman"/>
+          <w:sz w:val="20"/>
+          <w:szCs w:val="20"/>
+        </w:rPr>
+        <w:t xml:space="preserve">code </w:t>
+      </w:r>
+      <w:r>
+        <w:rPr>
+          <w:rFonts w:ascii="Times New Roman" w:hAnsi="Times New Roman" w:cs="Times New Roman"/>
+          <w:sz w:val="20"/>
+          <w:szCs w:val="20"/>
+        </w:rPr>
+        <w:t xml:space="preserve">function calls made during a unit test run of a system implementing the complete state diagram of an aerospace mission platform. Unit testing stresses code coverage, </w:t>
+      </w:r>
+      <w:r>
+        <w:rPr>
+          <w:rFonts w:ascii="Times New Roman" w:hAnsi="Times New Roman" w:cs="Times New Roman"/>
+          <w:sz w:val="20"/>
+          <w:szCs w:val="20"/>
+        </w:rPr>
+        <w:t>which</w:t>
+      </w:r>
+      <w:r>
+        <w:rPr>
+          <w:rFonts w:ascii="Times New Roman" w:hAnsi="Times New Roman" w:cs="Times New Roman"/>
+          <w:sz w:val="20"/>
+          <w:szCs w:val="20"/>
+        </w:rPr>
+        <w:t xml:space="preserve"> entails repetitive software component calls and extreme value testing, whereas our method is tailored toward mining patterns from normal system operations. However, the dataset still comprises a normative view of the system from the design perspective, hence provided a suitable demonstration of the method</w:t>
+      </w:r>
+      <w:r>
+        <w:rPr>
+          <w:rFonts w:ascii="Times New Roman" w:hAnsi="Times New Roman" w:cs="Times New Roman"/>
+          <w:sz w:val="20"/>
+          <w:szCs w:val="20"/>
+        </w:rPr>
+        <w:t>’s model-checking and conformance checking potential</w:t>
+      </w:r>
+      <w:r>
+        <w:rPr>
+          <w:rFonts w:ascii="Times New Roman" w:hAnsi="Times New Roman" w:cs="Times New Roman"/>
+          <w:sz w:val="20"/>
+          <w:szCs w:val="20"/>
+        </w:rPr>
+        <w:t>. The demonstration is loose, since the traces in this dataset are not labeled as anomalous, we are simply qualifying that the findings of the method are ‘anomalous’ per the unit test design, or the system behavior.</w:t>
+      </w:r>
+    </w:p>
+    <w:p>
+      <w:pPr>
+        <w:rPr>
+          <w:rFonts w:ascii="Times New Roman" w:hAnsi="Times New Roman" w:cs="Times New Roman"/>
+          <w:sz w:val="20"/>
+          <w:szCs w:val="20"/>
+        </w:rPr>
+      </w:pPr>
+      <w:r>
+        <w:rPr>
+          <w:rFonts w:ascii="Times New Roman" w:hAnsi="Times New Roman" w:cs="Times New Roman"/>
+          <w:sz w:val="20"/>
+          <w:szCs w:val="20"/>
+        </w:rPr>
+        <w:t xml:space="preserve">The results showed that </w:t>
+      </w:r>
+      <m:oMath>
+        <m:sSub>
+          <m:sSubPr>
+            <m:ctrlPr>
+              <w:rPr>
+                <w:rFonts w:ascii="Cambria Math" w:hAnsi="Cambria Math" w:cs="Times New Roman"/>
+                <w:i/>
+                <w:sz w:val="20"/>
+                <w:szCs w:val="20"/>
+              </w:rPr>
+            </m:ctrlPr>
+          </m:sSubPr>
+          <m:e>
+            <m:r>
+              <w:rPr>
+                <w:rFonts w:ascii="Cambria Math" w:hAnsi="Cambria Math" w:cs="Times New Roman"/>
+                <w:sz w:val="20"/>
+                <w:szCs w:val="20"/>
+              </w:rPr>
+              <m:t>α</m:t>
+            </m:r>
+          </m:e>
+          <m:sub>
+            <m:r>
+              <w:rPr>
+                <w:rFonts w:ascii="Cambria Math" w:hAnsi="Cambria Math" w:cs="Times New Roman"/>
+                <w:sz w:val="20"/>
+                <w:szCs w:val="20"/>
+              </w:rPr>
+              <m:t>bayes</m:t>
+            </m:r>
+          </m:sub>
+        </m:sSub>
+        <m:r>
+          <w:rPr>
+            <w:rFonts w:ascii="Cambria Math" w:hAnsi="Cambria Math" w:cs="Times New Roman"/>
+            <w:sz w:val="20"/>
+            <w:szCs w:val="20"/>
+          </w:rPr>
+          <m:t>=0.07</m:t>
+        </m:r>
+      </m:oMath>
+      <w:r>
+        <w:rPr>
+          <w:rFonts w:ascii="Times New Roman" w:hAnsi="Times New Roman" w:cs="Times New Roman"/>
+          <w:sz w:val="20"/>
+          <w:szCs w:val="20"/>
+        </w:rPr>
+        <w:t xml:space="preserve"> d</w:t>
+      </w:r>
+      <w:r>
+        <w:rPr>
+          <w:rFonts w:ascii="Times New Roman" w:hAnsi="Times New Roman" w:cs="Times New Roman"/>
+          <w:sz w:val="20"/>
+          <w:szCs w:val="20"/>
+        </w:rPr>
+        <w:t>id</w:t>
+      </w:r>
+      <w:r>
+        <w:rPr>
+          <w:rFonts w:ascii="Times New Roman" w:hAnsi="Times New Roman" w:cs="Times New Roman"/>
+          <w:sz w:val="20"/>
+          <w:szCs w:val="20"/>
+        </w:rPr>
+        <w:t xml:space="preserve"> not generalize well for this data, flagg</w:t>
+      </w:r>
+      <w:r>
+        <w:rPr>
+          <w:rFonts w:ascii="Times New Roman" w:hAnsi="Times New Roman" w:cs="Times New Roman"/>
+          <w:sz w:val="20"/>
+          <w:szCs w:val="20"/>
+        </w:rPr>
+        <w:t>ing</w:t>
+      </w:r>
+      <w:r>
+        <w:rPr>
+          <w:rFonts w:ascii="Times New Roman" w:hAnsi="Times New Roman" w:cs="Times New Roman"/>
+          <w:sz w:val="20"/>
+          <w:szCs w:val="20"/>
+        </w:rPr>
+        <w:t xml:space="preserve"> nearly half of the traces as anomalous.</w:t>
+      </w:r>
+      <w:r>
+        <w:rPr>
+          <w:rFonts w:ascii="Times New Roman" w:hAnsi="Times New Roman" w:cs="Times New Roman"/>
+          <w:sz w:val="20"/>
+          <w:szCs w:val="20"/>
+        </w:rPr>
+        <w:t xml:space="preserve"> This isn’t surprising, since the traces exhibited an extremely heavy-tailed distribution, meaning that </w:t>
+      </w:r>
+      <w:r>
+        <w:rPr>
+          <w:rFonts w:ascii="Times New Roman" w:hAnsi="Times New Roman" w:cs="Times New Roman"/>
+          <w:sz w:val="20"/>
+          <w:szCs w:val="20"/>
+        </w:rPr>
+        <w:t>most of</w:t>
+      </w:r>
+      <w:r>
+        <w:rPr>
+          <w:rFonts w:ascii="Times New Roman" w:hAnsi="Times New Roman" w:cs="Times New Roman"/>
+          <w:sz w:val="20"/>
+          <w:szCs w:val="20"/>
+        </w:rPr>
+        <w:t xml:space="preserve"> traces would be considered outliers.</w:t>
+      </w:r>
+      <w:r>
+        <w:rPr>
+          <w:rFonts w:ascii="Times New Roman" w:hAnsi="Times New Roman" w:cs="Times New Roman"/>
+          <w:sz w:val="20"/>
+          <w:szCs w:val="20"/>
+        </w:rPr>
+        <w:t xml:space="preserve"> Again, this is likely because the data is based on “</w:t>
+      </w:r>
+      <w:proofErr w:type="spellStart"/>
+      <w:r>
+        <w:rPr>
+          <w:rFonts w:ascii="Times New Roman" w:hAnsi="Times New Roman" w:cs="Times New Roman"/>
+          <w:sz w:val="20"/>
+          <w:szCs w:val="20"/>
+        </w:rPr>
+        <w:t>whitebox</w:t>
+      </w:r>
+      <w:proofErr w:type="spellEnd"/>
+      <w:r>
+        <w:rPr>
+          <w:rFonts w:ascii="Times New Roman" w:hAnsi="Times New Roman" w:cs="Times New Roman"/>
+          <w:sz w:val="20"/>
+          <w:szCs w:val="20"/>
+        </w:rPr>
+        <w:t>” unit tests, not “</w:t>
+      </w:r>
+      <w:proofErr w:type="spellStart"/>
+      <w:r>
+        <w:rPr>
+          <w:rFonts w:ascii="Times New Roman" w:hAnsi="Times New Roman" w:cs="Times New Roman"/>
+          <w:sz w:val="20"/>
+          <w:szCs w:val="20"/>
+        </w:rPr>
+        <w:t>blackbox</w:t>
+      </w:r>
+      <w:proofErr w:type="spellEnd"/>
+      <w:r>
+        <w:rPr>
+          <w:rFonts w:ascii="Times New Roman" w:hAnsi="Times New Roman" w:cs="Times New Roman"/>
+          <w:sz w:val="20"/>
+          <w:szCs w:val="20"/>
+        </w:rPr>
+        <w:t xml:space="preserve">” data </w:t>
+      </w:r>
+      <w:r>
+        <w:rPr>
+          <w:rFonts w:ascii="Times New Roman" w:hAnsi="Times New Roman" w:cs="Times New Roman"/>
+          <w:sz w:val="20"/>
+          <w:szCs w:val="20"/>
+        </w:rPr>
+        <w:t>reflecting</w:t>
+      </w:r>
+      <w:r>
+        <w:rPr>
+          <w:rFonts w:ascii="Times New Roman" w:hAnsi="Times New Roman" w:cs="Times New Roman"/>
+          <w:sz w:val="20"/>
+          <w:szCs w:val="20"/>
+        </w:rPr>
+        <w:t xml:space="preserve"> the distribution of function calls under </w:t>
+      </w:r>
+      <w:r>
+        <w:rPr>
+          <w:rFonts w:ascii="Times New Roman" w:hAnsi="Times New Roman" w:cs="Times New Roman"/>
+          <w:sz w:val="20"/>
+          <w:szCs w:val="20"/>
+        </w:rPr>
+        <w:t xml:space="preserve">expected </w:t>
+      </w:r>
+      <w:r>
+        <w:rPr>
+          <w:rFonts w:ascii="Times New Roman" w:hAnsi="Times New Roman" w:cs="Times New Roman"/>
+          <w:sz w:val="20"/>
+          <w:szCs w:val="20"/>
+        </w:rPr>
+        <w:t>operational conditions.</w:t>
+      </w:r>
+      <w:r>
+        <w:rPr>
+          <w:rFonts w:ascii="Times New Roman" w:hAnsi="Times New Roman" w:cs="Times New Roman"/>
+          <w:sz w:val="20"/>
+          <w:szCs w:val="20"/>
+        </w:rPr>
+        <w:t xml:space="preserve"> The </w:t>
+      </w:r>
+      <w:r>
+        <w:rPr>
+          <w:rFonts w:ascii="Times New Roman" w:hAnsi="Times New Roman" w:cs="Times New Roman"/>
+          <w:sz w:val="20"/>
+          <w:szCs w:val="20"/>
+        </w:rPr>
+        <w:t xml:space="preserve">long-tailed </w:t>
+      </w:r>
+      <w:r>
+        <w:rPr>
+          <w:rFonts w:ascii="Times New Roman" w:hAnsi="Times New Roman" w:cs="Times New Roman"/>
+          <w:sz w:val="20"/>
+          <w:szCs w:val="20"/>
+        </w:rPr>
+        <w:t>decay of central, compressing patterns and behavior means that information by which to distinguish outliers from anomalies</w:t>
+      </w:r>
+      <w:r>
+        <w:rPr>
+          <w:rFonts w:ascii="Times New Roman" w:hAnsi="Times New Roman" w:cs="Times New Roman"/>
+          <w:sz w:val="20"/>
+          <w:szCs w:val="20"/>
+        </w:rPr>
+        <w:t xml:space="preserve"> in this tail</w:t>
+      </w:r>
+      <w:r>
+        <w:rPr>
+          <w:rFonts w:ascii="Times New Roman" w:hAnsi="Times New Roman" w:cs="Times New Roman"/>
+          <w:sz w:val="20"/>
+          <w:szCs w:val="20"/>
+        </w:rPr>
+        <w:t xml:space="preserve"> is severely reduced, and makes an important observation about</w:t>
+      </w:r>
+      <w:r>
+        <w:rPr>
+          <w:rFonts w:ascii="Times New Roman" w:hAnsi="Times New Roman" w:cs="Times New Roman"/>
+          <w:sz w:val="20"/>
+          <w:szCs w:val="20"/>
+        </w:rPr>
+        <w:t xml:space="preserve"> </w:t>
+      </w:r>
+      <w:r>
+        <w:rPr>
+          <w:rFonts w:ascii="Times New Roman" w:hAnsi="Times New Roman" w:cs="Times New Roman"/>
+          <w:sz w:val="20"/>
+          <w:szCs w:val="20"/>
+        </w:rPr>
+        <w:t>how the</w:t>
+      </w:r>
+      <w:r>
+        <w:rPr>
+          <w:rFonts w:ascii="Times New Roman" w:hAnsi="Times New Roman" w:cs="Times New Roman"/>
+          <w:sz w:val="20"/>
+          <w:szCs w:val="20"/>
+        </w:rPr>
+        <w:t xml:space="preserve"> properties of some real </w:t>
+      </w:r>
+      <w:r>
+        <w:rPr>
+          <w:rFonts w:ascii="Times New Roman" w:hAnsi="Times New Roman" w:cs="Times New Roman"/>
+          <w:sz w:val="20"/>
+          <w:szCs w:val="20"/>
+        </w:rPr>
+        <w:t>data</w:t>
+      </w:r>
+      <w:r>
+        <w:rPr>
+          <w:rFonts w:ascii="Times New Roman" w:hAnsi="Times New Roman" w:cs="Times New Roman"/>
+          <w:sz w:val="20"/>
+          <w:szCs w:val="20"/>
+        </w:rPr>
+        <w:t xml:space="preserve"> affect performance</w:t>
+      </w:r>
+      <w:r>
+        <w:rPr>
+          <w:rFonts w:ascii="Times New Roman" w:hAnsi="Times New Roman" w:cs="Times New Roman"/>
+          <w:sz w:val="20"/>
+          <w:szCs w:val="20"/>
+        </w:rPr>
+        <w:t>.</w:t>
+      </w:r>
+    </w:p>
+    <w:p>
+      <w:pPr>
+        <w:rPr>
+          <w:rFonts w:ascii="Times New Roman" w:hAnsi="Times New Roman" w:cs="Times New Roman"/>
+          <w:sz w:val="20"/>
+          <w:szCs w:val="20"/>
+        </w:rPr>
+      </w:pPr>
+      <w:r>
+        <w:rPr>
+          <w:rFonts w:ascii="Times New Roman" w:hAnsi="Times New Roman" w:cs="Times New Roman"/>
+          <w:sz w:val="20"/>
+          <w:szCs w:val="20"/>
+        </w:rPr>
+        <w:t>However, b</w:t>
+      </w:r>
+      <w:r>
+        <w:rPr>
+          <w:rFonts w:ascii="Times New Roman" w:hAnsi="Times New Roman" w:cs="Times New Roman"/>
+          <w:sz w:val="20"/>
+          <w:szCs w:val="20"/>
+        </w:rPr>
+        <w:t xml:space="preserve">y reducing </w:t>
+      </w:r>
+      <m:oMath>
+        <m:sSub>
+          <m:sSubPr>
+            <m:ctrlPr>
+              <w:rPr>
+                <w:rFonts w:ascii="Cambria Math" w:hAnsi="Cambria Math" w:cs="Times New Roman"/>
+                <w:i/>
+                <w:sz w:val="20"/>
+                <w:szCs w:val="20"/>
+              </w:rPr>
+            </m:ctrlPr>
+          </m:sSubPr>
+          <m:e>
+            <m:r>
+              <w:rPr>
+                <w:rFonts w:ascii="Cambria Math" w:hAnsi="Cambria Math" w:cs="Times New Roman"/>
+                <w:sz w:val="20"/>
+                <w:szCs w:val="20"/>
+              </w:rPr>
+              <m:t>α</m:t>
+            </m:r>
+          </m:e>
+          <m:sub>
+            <m:r>
+              <w:rPr>
+                <w:rFonts w:ascii="Cambria Math" w:hAnsi="Cambria Math" w:cs="Times New Roman"/>
+                <w:sz w:val="20"/>
+                <w:szCs w:val="20"/>
+              </w:rPr>
+              <m:t>bayes</m:t>
+            </m:r>
+          </m:sub>
+        </m:sSub>
+      </m:oMath>
+      <w:r>
+        <w:rPr>
+          <w:rFonts w:ascii="Times New Roman" w:eastAsiaTheme="minorEastAsia" w:hAnsi="Times New Roman" w:cs="Times New Roman"/>
+          <w:sz w:val="20"/>
+          <w:szCs w:val="20"/>
+        </w:rPr>
+        <w:t xml:space="preserve"> in increments of 0.01</w:t>
+      </w:r>
+      <w:r>
+        <w:rPr>
+          <w:rFonts w:ascii="Times New Roman" w:eastAsiaTheme="minorEastAsia" w:hAnsi="Times New Roman" w:cs="Times New Roman"/>
+          <w:sz w:val="20"/>
+          <w:szCs w:val="20"/>
+        </w:rPr>
+        <w:t>, we were able to reduce the subset of traces that were marked as anomalous</w:t>
+      </w:r>
+      <w:r>
+        <w:rPr>
+          <w:rFonts w:ascii="Times New Roman" w:eastAsiaTheme="minorEastAsia" w:hAnsi="Times New Roman" w:cs="Times New Roman"/>
+          <w:sz w:val="20"/>
+          <w:szCs w:val="20"/>
+        </w:rPr>
+        <w:t>. Using</w:t>
+      </w:r>
+      <w:r>
+        <w:rPr>
+          <w:rFonts w:ascii="Times New Roman" w:eastAsiaTheme="minorEastAsia" w:hAnsi="Times New Roman" w:cs="Times New Roman"/>
+          <w:sz w:val="20"/>
+          <w:szCs w:val="20"/>
+        </w:rPr>
+        <w:t xml:space="preserve"> such subsets, a system evaluator would be able to identify possible exception behavior included but not designed into the system, in tasks such as software verification </w:t>
+      </w:r>
+      <w:r>
+        <w:rPr>
+          <w:rFonts w:ascii="Times New Roman" w:eastAsiaTheme="minorEastAsia" w:hAnsi="Times New Roman" w:cs="Times New Roman"/>
+          <w:sz w:val="20"/>
+          <w:szCs w:val="20"/>
+        </w:rPr>
+        <w:t>and</w:t>
+      </w:r>
+      <w:r>
+        <w:rPr>
+          <w:rFonts w:ascii="Times New Roman" w:eastAsiaTheme="minorEastAsia" w:hAnsi="Times New Roman" w:cs="Times New Roman"/>
+          <w:sz w:val="20"/>
+          <w:szCs w:val="20"/>
+        </w:rPr>
+        <w:t xml:space="preserve"> model checking.</w:t>
+      </w:r>
+      <w:r>
+        <w:rPr>
+          <w:rFonts w:ascii="Times New Roman" w:eastAsiaTheme="minorEastAsia" w:hAnsi="Times New Roman" w:cs="Times New Roman"/>
+          <w:sz w:val="20"/>
+          <w:szCs w:val="20"/>
+        </w:rPr>
+        <w:t xml:space="preserve"> For instance, </w:t>
+      </w:r>
+      <w:r>
+        <w:rPr>
+          <w:rFonts w:ascii="Times New Roman" w:eastAsiaTheme="minorEastAsia" w:hAnsi="Times New Roman" w:cs="Times New Roman"/>
+          <w:sz w:val="20"/>
+          <w:szCs w:val="20"/>
+        </w:rPr>
+        <w:t>“anomalies” and normative patterns in this context provide valuable insights into the distribution of risk across code regions, thus identifying code in need of more rigorous testing.</w:t>
+      </w:r>
+      <w:r>
+        <w:rPr>
+          <w:rFonts w:ascii="Times New Roman" w:eastAsiaTheme="minorEastAsia" w:hAnsi="Times New Roman" w:cs="Times New Roman"/>
+          <w:sz w:val="20"/>
+          <w:szCs w:val="20"/>
+        </w:rPr>
+        <w:t xml:space="preserve"> In</w:t>
+      </w:r>
+      <w:r>
+        <w:rPr>
+          <w:rFonts w:ascii="Times New Roman" w:eastAsiaTheme="minorEastAsia" w:hAnsi="Times New Roman" w:cs="Times New Roman"/>
+          <w:sz w:val="20"/>
+          <w:szCs w:val="20"/>
+        </w:rPr>
+        <w:t xml:space="preserve"> short</w:t>
+      </w:r>
+      <w:r>
+        <w:rPr>
+          <w:rFonts w:ascii="Times New Roman" w:eastAsiaTheme="minorEastAsia" w:hAnsi="Times New Roman" w:cs="Times New Roman"/>
+          <w:sz w:val="20"/>
+          <w:szCs w:val="20"/>
+        </w:rPr>
+        <w:t xml:space="preserve">, this data </w:t>
+      </w:r>
+      <w:r>
+        <w:rPr>
+          <w:rFonts w:ascii="Times New Roman" w:eastAsiaTheme="minorEastAsia" w:hAnsi="Times New Roman" w:cs="Times New Roman"/>
+          <w:sz w:val="20"/>
+          <w:szCs w:val="20"/>
+        </w:rPr>
+        <w:t>demonstrates</w:t>
+      </w:r>
+      <w:r>
+        <w:rPr>
+          <w:rFonts w:ascii="Times New Roman" w:eastAsiaTheme="minorEastAsia" w:hAnsi="Times New Roman" w:cs="Times New Roman"/>
+          <w:sz w:val="20"/>
+          <w:szCs w:val="20"/>
+        </w:rPr>
+        <w:t xml:space="preserve"> how the method can be used as a design and verification tool and provides insight into system behavior </w:t>
+      </w:r>
+      <w:r>
+        <w:rPr>
+          <w:rFonts w:ascii="Times New Roman" w:eastAsiaTheme="minorEastAsia" w:hAnsi="Times New Roman" w:cs="Times New Roman"/>
+          <w:sz w:val="20"/>
+          <w:szCs w:val="20"/>
+        </w:rPr>
+        <w:t>that</w:t>
+      </w:r>
+      <w:r>
+        <w:rPr>
+          <w:rFonts w:ascii="Times New Roman" w:eastAsiaTheme="minorEastAsia" w:hAnsi="Times New Roman" w:cs="Times New Roman"/>
+          <w:sz w:val="20"/>
+          <w:szCs w:val="20"/>
+        </w:rPr>
+        <w:t xml:space="preserve"> is often overlooked by more </w:t>
+      </w:r>
+      <w:r>
+        <w:rPr>
+          <w:rFonts w:ascii="Times New Roman" w:eastAsiaTheme="minorEastAsia" w:hAnsi="Times New Roman" w:cs="Times New Roman"/>
+          <w:sz w:val="20"/>
+          <w:szCs w:val="20"/>
+        </w:rPr>
+        <w:t>isolated</w:t>
+      </w:r>
+      <w:r>
+        <w:rPr>
+          <w:rFonts w:ascii="Times New Roman" w:eastAsiaTheme="minorEastAsia" w:hAnsi="Times New Roman" w:cs="Times New Roman"/>
+          <w:sz w:val="20"/>
+          <w:szCs w:val="20"/>
+        </w:rPr>
+        <w:t>, granular</w:t>
+      </w:r>
+      <w:r>
+        <w:rPr>
+          <w:rFonts w:ascii="Times New Roman" w:eastAsiaTheme="minorEastAsia" w:hAnsi="Times New Roman" w:cs="Times New Roman"/>
+          <w:sz w:val="20"/>
+          <w:szCs w:val="20"/>
+        </w:rPr>
+        <w:t xml:space="preserve"> test strategies</w:t>
+      </w:r>
+      <w:r>
+        <w:rPr>
+          <w:rFonts w:ascii="Times New Roman" w:eastAsiaTheme="minorEastAsia" w:hAnsi="Times New Roman" w:cs="Times New Roman"/>
+          <w:sz w:val="20"/>
+          <w:szCs w:val="20"/>
+        </w:rPr>
+        <w:t>.</w:t>
+      </w:r>
+    </w:p>
+    <w:p>
+      <w:pPr>
+        <w:rPr>
+          <w:rFonts w:ascii="Times New Roman" w:hAnsi="Times New Roman" w:cs="Times New Roman"/>
+          <w:sz w:val="20"/>
+          <w:szCs w:val="20"/>
+        </w:rPr>
+      </w:pPr>
+      <w:r>
+        <w:rPr>
+          <w:rFonts w:ascii="Times New Roman" w:hAnsi="Times New Roman" w:cs="Times New Roman"/>
+          <w:sz w:val="20"/>
+          <w:szCs w:val="20"/>
+        </w:rPr>
         <w:t>Conclusions</w:t>
       </w:r>
       <w:r>
@@ -24474,7 +25425,16 @@
           <w:sz w:val="20"/>
           <w:szCs w:val="20"/>
         </w:rPr>
-        <w:t xml:space="preserve"> exploratory tool when applied to p</w:t>
+        <w:t xml:space="preserve"> exploratory tool when </w:t>
+      </w:r>
+      <w:r>
+        <w:rPr>
+          <w:rFonts w:ascii="Times New Roman" w:hAnsi="Times New Roman" w:cs="Times New Roman"/>
+          <w:sz w:val="20"/>
+          <w:szCs w:val="20"/>
+        </w:rPr>
+        <w:lastRenderedPageBreak/>
+        <w:t>applied to p</w:t>
       </w:r>
       <w:r>
         <w:rPr>
@@ -25612,6 +26572,7 @@
           <w:sz w:val="20"/>
           <w:szCs w:val="20"/>
         </w:rPr>
+        <w:lastRenderedPageBreak/>
         <w:t xml:space="preserve">[1] </w:t>
       </w:r>
       <w:r>
@@ -26914,6 +27875,7 @@
           <w:sz w:val="20"/>
           <w:szCs w:val="20"/>
         </w:rPr>
+        <w:lastRenderedPageBreak/>
         <w:t xml:space="preserve">[21] </w:t>
       </w:r>
       <w:proofErr w:type="spellStart"/>
@@ -28096,7 +29058,7 @@
 </file>
 
 <file path=customXml/itemProps1.xml><?xml version="1.0" encoding="utf-8"?>
-<ds:datastoreItem xmlns:ds="http://schemas.openxmlformats.org/officeDocument/2006/customXml" ds:itemID="{29DC609C-225B-451A-B06A-C6DBB21603B5}">
+<ds:datastoreItem xmlns:ds="http://schemas.openxmlformats.org/officeDocument/2006/customXml" ds:itemID="{5C2948BF-BC8F-4C8A-B84F-F69101E6F55C}">
   <ds:schemaRefs>
     <ds:schemaRef ds:uri="http://schemas.openxmlformats.org/officeDocument/2006/bibliography"/>
   </ds:schemaRefs>

</xml_diff>

<commit_message>
updates; corrected mislabeled x axes of sample algo results
</commit_message>
<xml_diff>
--- a/ProcessMiningWithSUBDUE.docx
+++ b/ProcessMiningWithSUBDUE.docx
@@ -32587,14 +32587,12 @@
             <w:r>
               <w:rPr>
                 <w:noProof/>
-                <w:sz w:val="18"/>
-                <w:szCs w:val="18"/>
               </w:rPr>
               <w:drawing>
-                <wp:inline distT="0" distB="0" distL="0" distR="0" wp14:anchorId="06D74A6D" wp14:editId="0C4EFCE9">
-                  <wp:extent cx="2552700" cy="1913141"/>
+                <wp:inline distT="0" distB="0" distL="0" distR="0">
+                  <wp:extent cx="2501900" cy="1875068"/>
                   <wp:effectExtent l="0" t="0" r="0" b="0"/>
-                  <wp:docPr id="3" name="Picture 3"/>
+                  <wp:docPr id="19" name="Picture 19"/>
                   <wp:cNvGraphicFramePr>
                     <a:graphicFrameLocks xmlns:a="http://schemas.openxmlformats.org/drawingml/2006/main" noChangeAspect="1"/>
                   </wp:cNvGraphicFramePr>
@@ -32602,7 +32600,7 @@
                     <a:graphicData uri="http://schemas.openxmlformats.org/drawingml/2006/picture">
                       <pic:pic xmlns:pic="http://schemas.openxmlformats.org/drawingml/2006/picture">
                         <pic:nvPicPr>
-                          <pic:cNvPr id="0" name="Picture 3"/>
+                          <pic:cNvPr id="0" name="Picture 1"/>
                           <pic:cNvPicPr>
                             <a:picLocks noChangeAspect="1" noChangeArrowheads="1"/>
                           </pic:cNvPicPr>
@@ -32623,7 +32621,7 @@
                         <pic:spPr bwMode="auto">
                           <a:xfrm>
                             <a:off x="0" y="0"/>
-                            <a:ext cx="2646208" cy="1983221"/>
+                            <a:ext cx="2512344" cy="1882895"/>
                           </a:xfrm>
                           <a:prstGeom prst="rect">
                             <a:avLst/>
@@ -32665,14 +32663,12 @@
             <w:r>
               <w:rPr>
                 <w:noProof/>
-                <w:sz w:val="18"/>
-                <w:szCs w:val="18"/>
               </w:rPr>
               <w:drawing>
-                <wp:inline distT="0" distB="0" distL="0" distR="0" wp14:anchorId="363D5BCB" wp14:editId="6AF73CE8">
-                  <wp:extent cx="2490999" cy="1866900"/>
-                  <wp:effectExtent l="0" t="0" r="5080" b="0"/>
-                  <wp:docPr id="28" name="Picture 28"/>
+                <wp:inline distT="0" distB="0" distL="0" distR="0">
+                  <wp:extent cx="2440165" cy="1828800"/>
+                  <wp:effectExtent l="0" t="0" r="0" b="0"/>
+                  <wp:docPr id="39" name="Picture 39"/>
                   <wp:cNvGraphicFramePr>
                     <a:graphicFrameLocks xmlns:a="http://schemas.openxmlformats.org/drawingml/2006/main" noChangeAspect="1"/>
                   </wp:cNvGraphicFramePr>
@@ -32680,7 +32676,7 @@
                     <a:graphicData uri="http://schemas.openxmlformats.org/drawingml/2006/picture">
                       <pic:pic xmlns:pic="http://schemas.openxmlformats.org/drawingml/2006/picture">
                         <pic:nvPicPr>
-                          <pic:cNvPr id="0" name="Picture 9"/>
+                          <pic:cNvPr id="0" name="Picture 5"/>
                           <pic:cNvPicPr>
                             <a:picLocks noChangeAspect="1" noChangeArrowheads="1"/>
                           </pic:cNvPicPr>
@@ -32701,7 +32697,7 @@
                         <pic:spPr bwMode="auto">
                           <a:xfrm>
                             <a:off x="0" y="0"/>
-                            <a:ext cx="2556833" cy="1916240"/>
+                            <a:ext cx="2456491" cy="1841036"/>
                           </a:xfrm>
                           <a:prstGeom prst="rect">
                             <a:avLst/>
@@ -32745,14 +32741,12 @@
             <w:r>
               <w:rPr>
                 <w:noProof/>
-                <w:sz w:val="18"/>
-                <w:szCs w:val="18"/>
               </w:rPr>
               <w:drawing>
-                <wp:inline distT="0" distB="0" distL="0" distR="0" wp14:anchorId="70FA3B3A" wp14:editId="4ABF1808">
-                  <wp:extent cx="2540000" cy="1903622"/>
-                  <wp:effectExtent l="0" t="0" r="0" b="1905"/>
-                  <wp:docPr id="4" name="Picture 4"/>
+                <wp:inline distT="0" distB="0" distL="0" distR="0" wp14:anchorId="2EC2A8D2" wp14:editId="7CD33F73">
+                  <wp:extent cx="2413000" cy="1808442"/>
+                  <wp:effectExtent l="0" t="0" r="6350" b="1905"/>
+                  <wp:docPr id="32" name="Picture 32"/>
                   <wp:cNvGraphicFramePr>
                     <a:graphicFrameLocks xmlns:a="http://schemas.openxmlformats.org/drawingml/2006/main" noChangeAspect="1"/>
                   </wp:cNvGraphicFramePr>
@@ -32760,7 +32754,7 @@
                     <a:graphicData uri="http://schemas.openxmlformats.org/drawingml/2006/picture">
                       <pic:pic xmlns:pic="http://schemas.openxmlformats.org/drawingml/2006/picture">
                         <pic:nvPicPr>
-                          <pic:cNvPr id="0" name="Picture 5"/>
+                          <pic:cNvPr id="0" name="Picture 3"/>
                           <pic:cNvPicPr>
                             <a:picLocks noChangeAspect="1" noChangeArrowheads="1"/>
                           </pic:cNvPicPr>
@@ -32781,7 +32775,7 @@
                         <pic:spPr bwMode="auto">
                           <a:xfrm>
                             <a:off x="0" y="0"/>
-                            <a:ext cx="2610643" cy="1956566"/>
+                            <a:ext cx="2444569" cy="1832102"/>
                           </a:xfrm>
                           <a:prstGeom prst="rect">
                             <a:avLst/>
@@ -32823,14 +32817,12 @@
             <w:r>
               <w:rPr>
                 <w:noProof/>
-                <w:sz w:val="18"/>
-                <w:szCs w:val="18"/>
               </w:rPr>
               <w:drawing>
-                <wp:inline distT="0" distB="0" distL="0" distR="0" wp14:anchorId="548BD232" wp14:editId="130BB257">
-                  <wp:extent cx="2465586" cy="1847850"/>
-                  <wp:effectExtent l="0" t="0" r="0" b="0"/>
-                  <wp:docPr id="9" name="Picture 9"/>
+                <wp:inline distT="0" distB="0" distL="0" distR="0">
+                  <wp:extent cx="2474056" cy="1854200"/>
+                  <wp:effectExtent l="0" t="0" r="2540" b="0"/>
+                  <wp:docPr id="40" name="Picture 40"/>
                   <wp:cNvGraphicFramePr>
                     <a:graphicFrameLocks xmlns:a="http://schemas.openxmlformats.org/drawingml/2006/main" noChangeAspect="1"/>
                   </wp:cNvGraphicFramePr>
@@ -32859,7 +32851,7 @@
                         <pic:spPr bwMode="auto">
                           <a:xfrm>
                             <a:off x="0" y="0"/>
-                            <a:ext cx="2520870" cy="1889283"/>
+                            <a:ext cx="2492452" cy="1867987"/>
                           </a:xfrm>
                           <a:prstGeom prst="rect">
                             <a:avLst/>
@@ -37573,8 +37565,6 @@
         </w:rPr>
         <w:t xml:space="preserve"> included </w:t>
       </w:r>
-      <w:bookmarkStart w:id="0" w:name="_GoBack"/>
-      <w:bookmarkEnd w:id="0"/>
       <w:r>
         <w:rPr>
           <w:rFonts w:ascii="Times New Roman" w:eastAsiaTheme="minorEastAsia" w:hAnsi="Times New Roman" w:cs="Times New Roman"/>
@@ -42176,9 +42166,9 @@
               </w:rPr>
               <w:drawing>
                 <wp:inline distT="0" distB="0" distL="0" distR="0">
-                  <wp:extent cx="2432050" cy="1822719"/>
-                  <wp:effectExtent l="0" t="0" r="6350" b="6350"/>
-                  <wp:docPr id="33" name="Picture 33"/>
+                  <wp:extent cx="2317750" cy="1737055"/>
+                  <wp:effectExtent l="0" t="0" r="6350" b="0"/>
+                  <wp:docPr id="41" name="Picture 41"/>
                   <wp:cNvGraphicFramePr>
                     <a:graphicFrameLocks xmlns:a="http://schemas.openxmlformats.org/drawingml/2006/main" noChangeAspect="1"/>
                   </wp:cNvGraphicFramePr>
@@ -42186,7 +42176,7 @@
                     <a:graphicData uri="http://schemas.openxmlformats.org/drawingml/2006/picture">
                       <pic:pic xmlns:pic="http://schemas.openxmlformats.org/drawingml/2006/picture">
                         <pic:nvPicPr>
-                          <pic:cNvPr id="0" name="Picture 21"/>
+                          <pic:cNvPr id="0" name="Picture 9"/>
                           <pic:cNvPicPr>
                             <a:picLocks noChangeAspect="1" noChangeArrowheads="1"/>
                           </pic:cNvPicPr>
@@ -42207,7 +42197,7 @@
                         <pic:spPr bwMode="auto">
                           <a:xfrm>
                             <a:off x="0" y="0"/>
-                            <a:ext cx="2450395" cy="1836468"/>
+                            <a:ext cx="2355537" cy="1765374"/>
                           </a:xfrm>
                           <a:prstGeom prst="rect">
                             <a:avLst/>
@@ -42252,9 +42242,9 @@
               </w:rPr>
               <w:drawing>
                 <wp:inline distT="0" distB="0" distL="0" distR="0">
-                  <wp:extent cx="2372382" cy="1778000"/>
-                  <wp:effectExtent l="0" t="0" r="8890" b="0"/>
-                  <wp:docPr id="34" name="Picture 34"/>
+                  <wp:extent cx="2355850" cy="1765610"/>
+                  <wp:effectExtent l="0" t="0" r="6350" b="6350"/>
+                  <wp:docPr id="42" name="Picture 42"/>
                   <wp:cNvGraphicFramePr>
                     <a:graphicFrameLocks xmlns:a="http://schemas.openxmlformats.org/drawingml/2006/main" noChangeAspect="1"/>
                   </wp:cNvGraphicFramePr>
@@ -42262,7 +42252,7 @@
                     <a:graphicData uri="http://schemas.openxmlformats.org/drawingml/2006/picture">
                       <pic:pic xmlns:pic="http://schemas.openxmlformats.org/drawingml/2006/picture">
                         <pic:nvPicPr>
-                          <pic:cNvPr id="0" name="Picture 23"/>
+                          <pic:cNvPr id="0" name="Picture 11"/>
                           <pic:cNvPicPr>
                             <a:picLocks noChangeAspect="1" noChangeArrowheads="1"/>
                           </pic:cNvPicPr>
@@ -42283,7 +42273,7 @@
                         <pic:spPr bwMode="auto">
                           <a:xfrm>
                             <a:off x="0" y="0"/>
-                            <a:ext cx="2397739" cy="1797004"/>
+                            <a:ext cx="2394970" cy="1794929"/>
                           </a:xfrm>
                           <a:prstGeom prst="rect">
                             <a:avLst/>
@@ -42330,9 +42320,9 @@
               </w:rPr>
               <w:drawing>
                 <wp:inline distT="0" distB="0" distL="0" distR="0">
-                  <wp:extent cx="2444401" cy="1831975"/>
+                  <wp:extent cx="2440165" cy="1828800"/>
                   <wp:effectExtent l="0" t="0" r="0" b="0"/>
-                  <wp:docPr id="36" name="Picture 36"/>
+                  <wp:docPr id="44" name="Picture 44"/>
                   <wp:cNvGraphicFramePr>
                     <a:graphicFrameLocks xmlns:a="http://schemas.openxmlformats.org/drawingml/2006/main" noChangeAspect="1"/>
                   </wp:cNvGraphicFramePr>
@@ -42340,7 +42330,7 @@
                     <a:graphicData uri="http://schemas.openxmlformats.org/drawingml/2006/picture">
                       <pic:pic xmlns:pic="http://schemas.openxmlformats.org/drawingml/2006/picture">
                         <pic:nvPicPr>
-                          <pic:cNvPr id="0" name="Picture 27"/>
+                          <pic:cNvPr id="0" name="Picture 15"/>
                           <pic:cNvPicPr>
                             <a:picLocks noChangeAspect="1" noChangeArrowheads="1"/>
                           </pic:cNvPicPr>
@@ -42361,7 +42351,7 @@
                         <pic:spPr bwMode="auto">
                           <a:xfrm>
                             <a:off x="0" y="0"/>
-                            <a:ext cx="2479835" cy="1858531"/>
+                            <a:ext cx="2467036" cy="1848939"/>
                           </a:xfrm>
                           <a:prstGeom prst="rect">
                             <a:avLst/>
@@ -42400,15 +42390,16 @@
                 <w:szCs w:val="18"/>
               </w:rPr>
             </w:pPr>
+            <w:bookmarkStart w:id="0" w:name="_GoBack"/>
             <w:r>
               <w:rPr>
                 <w:noProof/>
               </w:rPr>
               <w:drawing>
                 <wp:inline distT="0" distB="0" distL="0" distR="0">
-                  <wp:extent cx="2387600" cy="1789406"/>
-                  <wp:effectExtent l="0" t="0" r="0" b="1905"/>
-                  <wp:docPr id="35" name="Picture 35"/>
+                  <wp:extent cx="2355438" cy="1765300"/>
+                  <wp:effectExtent l="0" t="0" r="6985" b="6350"/>
+                  <wp:docPr id="43" name="Picture 43"/>
                   <wp:cNvGraphicFramePr>
                     <a:graphicFrameLocks xmlns:a="http://schemas.openxmlformats.org/drawingml/2006/main" noChangeAspect="1"/>
                   </wp:cNvGraphicFramePr>
@@ -42416,7 +42407,7 @@
                     <a:graphicData uri="http://schemas.openxmlformats.org/drawingml/2006/picture">
                       <pic:pic xmlns:pic="http://schemas.openxmlformats.org/drawingml/2006/picture">
                         <pic:nvPicPr>
-                          <pic:cNvPr id="0" name="Picture 25"/>
+                          <pic:cNvPr id="0" name="Picture 13"/>
                           <pic:cNvPicPr>
                             <a:picLocks noChangeAspect="1" noChangeArrowheads="1"/>
                           </pic:cNvPicPr>
@@ -42437,7 +42428,7 @@
                         <pic:spPr bwMode="auto">
                           <a:xfrm>
                             <a:off x="0" y="0"/>
-                            <a:ext cx="2415679" cy="1810450"/>
+                            <a:ext cx="2378224" cy="1782377"/>
                           </a:xfrm>
                           <a:prstGeom prst="rect">
                             <a:avLst/>
@@ -42453,6 +42444,7 @@
                 </wp:inline>
               </w:drawing>
             </w:r>
+            <w:bookmarkEnd w:id="0"/>
             <w:r>
               <w:rPr>
                 <w:rFonts w:ascii="Times New Roman" w:eastAsiaTheme="minorEastAsia" w:hAnsi="Times New Roman" w:cs="Times New Roman"/>
@@ -43936,7 +43928,7 @@
 </file>
 
 <file path=customXml/itemProps1.xml><?xml version="1.0" encoding="utf-8"?>
-<ds:datastoreItem xmlns:ds="http://schemas.openxmlformats.org/officeDocument/2006/customXml" ds:itemID="{00EF0629-2CF6-4FD5-9A3D-9D7B6C947C18}">
+<ds:datastoreItem xmlns:ds="http://schemas.openxmlformats.org/officeDocument/2006/customXml" ds:itemID="{5BB93E2D-B171-403E-AEC5-F95C11FFC213}">
   <ds:schemaRefs>
     <ds:schemaRef ds:uri="http://schemas.openxmlformats.org/officeDocument/2006/bibliography"/>
   </ds:schemaRefs>

</xml_diff>

<commit_message>
fixes to corner cases for precision and recall evaluation; some may still be needed
</commit_message>
<xml_diff>
--- a/ProcessMiningWithSUBDUE.docx
+++ b/ProcessMiningWithSUBDUE.docx
@@ -12491,14 +12491,27 @@
       <w:r>
         <w:t xml:space="preserve">Figure </w:t>
       </w:r>
-      <w:fldSimple w:instr=" SEQ Figure \* ARABIC ">
-        <w:r>
-          <w:rPr>
-            <w:noProof/>
-          </w:rPr>
-          <w:t>3</w:t>
-        </w:r>
-      </w:fldSimple>
+      <w:r>
+        <w:fldChar w:fldCharType="begin"/>
+      </w:r>
+      <w:r>
+        <w:instrText xml:space="preserve"> SEQ Figure \* ARABIC </w:instrText>
+      </w:r>
+      <w:r>
+        <w:fldChar w:fldCharType="separate"/>
+      </w:r>
+      <w:r>
+        <w:rPr>
+          <w:noProof/>
+        </w:rPr>
+        <w:t>3</w:t>
+      </w:r>
+      <w:r>
+        <w:rPr>
+          <w:noProof/>
+        </w:rPr>
+        <w:fldChar w:fldCharType="end"/>
+      </w:r>
       <w:r>
         <w:t xml:space="preserve">: </w:t>
       </w:r>
@@ -30673,15 +30686,7 @@
             <w:sz w:val="20"/>
             <w:szCs w:val="20"/>
           </w:rPr>
-          <m:t>0.</m:t>
-        </m:r>
-        <m:r>
-          <w:rPr>
-            <w:rFonts w:ascii="Cambria Math" w:eastAsiaTheme="minorEastAsia" w:hAnsi="Cambria Math" w:cs="Times New Roman"/>
-            <w:sz w:val="20"/>
-            <w:szCs w:val="20"/>
-          </w:rPr>
-          <m:t>05</m:t>
+          <m:t>0.05</m:t>
         </m:r>
       </m:oMath>
       <w:r>
@@ -30897,18 +30902,7 @@
             <w:sz w:val="20"/>
             <w:szCs w:val="20"/>
           </w:rPr>
-          <m:t>}</m:t>
-        </m:r>
-        <m:r>
-          <m:rPr>
-            <m:sty m:val="bi"/>
-          </m:rPr>
-          <w:rPr>
-            <w:rFonts w:ascii="Cambria Math" w:eastAsiaTheme="minorEastAsia" w:hAnsi="Cambria Math" w:cs="Times New Roman"/>
-            <w:sz w:val="20"/>
-            <w:szCs w:val="20"/>
-          </w:rPr>
-          <m:t>={</m:t>
+          <m:t>}={</m:t>
         </m:r>
         <m:r>
           <w:rPr>
@@ -30916,39 +30910,7 @@
             <w:sz w:val="20"/>
             <w:szCs w:val="20"/>
           </w:rPr>
-          <m:t>0.5,</m:t>
-        </m:r>
-        <m:r>
-          <w:rPr>
-            <w:rFonts w:ascii="Cambria Math" w:eastAsiaTheme="minorEastAsia" w:hAnsi="Cambria Math" w:cs="Times New Roman"/>
-            <w:sz w:val="20"/>
-            <w:szCs w:val="20"/>
-          </w:rPr>
-          <m:t xml:space="preserve"> </m:t>
-        </m:r>
-        <m:r>
-          <w:rPr>
-            <w:rFonts w:ascii="Cambria Math" w:eastAsiaTheme="minorEastAsia" w:hAnsi="Cambria Math" w:cs="Times New Roman"/>
-            <w:sz w:val="20"/>
-            <w:szCs w:val="20"/>
-          </w:rPr>
-          <m:t>0.5,</m:t>
-        </m:r>
-        <m:r>
-          <w:rPr>
-            <w:rFonts w:ascii="Cambria Math" w:eastAsiaTheme="minorEastAsia" w:hAnsi="Cambria Math" w:cs="Times New Roman"/>
-            <w:sz w:val="20"/>
-            <w:szCs w:val="20"/>
-          </w:rPr>
-          <m:t xml:space="preserve"> </m:t>
-        </m:r>
-        <m:r>
-          <w:rPr>
-            <w:rFonts w:ascii="Cambria Math" w:eastAsiaTheme="minorEastAsia" w:hAnsi="Cambria Math" w:cs="Times New Roman"/>
-            <w:sz w:val="20"/>
-            <w:szCs w:val="20"/>
-          </w:rPr>
-          <m:t>0.05</m:t>
+          <m:t>0.5, 0.5, 0.05</m:t>
         </m:r>
         <m:r>
           <m:rPr>
@@ -31053,7 +31015,65 @@
           <w:sz w:val="20"/>
           <w:szCs w:val="20"/>
         </w:rPr>
-        <w:t xml:space="preserve"> were extremely unlikely under the previous model generation parameters, so in this case anomalous structures were manually added until this target number was reached. To achieve a </w:t>
+        <w:t xml:space="preserve"> were </w:t>
+      </w:r>
+      <w:r>
+        <w:rPr>
+          <w:rFonts w:ascii="Times New Roman" w:eastAsiaTheme="minorEastAsia" w:hAnsi="Times New Roman" w:cs="Times New Roman"/>
+          <w:sz w:val="20"/>
+          <w:szCs w:val="20"/>
+        </w:rPr>
+        <w:t xml:space="preserve">very </w:t>
+      </w:r>
+      <w:r>
+        <w:rPr>
+          <w:rFonts w:ascii="Times New Roman" w:eastAsiaTheme="minorEastAsia" w:hAnsi="Times New Roman" w:cs="Times New Roman"/>
+          <w:sz w:val="20"/>
+          <w:szCs w:val="20"/>
+        </w:rPr>
+        <w:t xml:space="preserve">unlikely under the previous model generation parameters, so </w:t>
+      </w:r>
+      <w:r>
+        <w:rPr>
+          <w:rFonts w:ascii="Times New Roman" w:eastAsiaTheme="minorEastAsia" w:hAnsi="Times New Roman" w:cs="Times New Roman"/>
+          <w:sz w:val="20"/>
+          <w:szCs w:val="20"/>
+        </w:rPr>
+        <w:t xml:space="preserve">for this case </w:t>
+      </w:r>
+      <w:r>
+        <w:rPr>
+          <w:rFonts w:ascii="Times New Roman" w:eastAsiaTheme="minorEastAsia" w:hAnsi="Times New Roman" w:cs="Times New Roman"/>
+          <w:sz w:val="20"/>
+          <w:szCs w:val="20"/>
+        </w:rPr>
+        <w:t>anomalous structures were manually added until this target</w:t>
+      </w:r>
+      <w:r>
+        <w:rPr>
+          <w:rFonts w:ascii="Times New Roman" w:eastAsiaTheme="minorEastAsia" w:hAnsi="Times New Roman" w:cs="Times New Roman"/>
+          <w:sz w:val="20"/>
+          <w:szCs w:val="20"/>
+        </w:rPr>
+        <w:t xml:space="preserve"> </w:t>
+      </w:r>
+      <m:oMath>
+        <m:r>
+          <w:rPr>
+            <w:rFonts w:ascii="Cambria Math" w:hAnsi="Cambria Math" w:cs="Times New Roman"/>
+            <w:sz w:val="20"/>
+            <w:szCs w:val="20"/>
+          </w:rPr>
+          <m:t>k</m:t>
+        </m:r>
+      </m:oMath>
+      <w:r>
+        <w:rPr>
+          <w:rFonts w:ascii="Times New Roman" w:eastAsiaTheme="minorEastAsia" w:hAnsi="Times New Roman" w:cs="Times New Roman"/>
+          <w:sz w:val="20"/>
+          <w:szCs w:val="20"/>
+        </w:rPr>
+        <w:t xml:space="preserve"> was reached. To achieve a </w:t>
       </w:r>
       <w:r>
         <w:rPr>
@@ -31351,24 +31371,8 @@
         </w:rPr>
         <w:t xml:space="preserve"> which was </w:t>
       </w:r>
-      <w:proofErr w:type="gramStart"/>
-      <w:r>
-        <w:rPr>
-          <w:rFonts w:ascii="Times New Roman" w:eastAsiaTheme="minorEastAsia" w:hAnsi="Times New Roman" w:cs="Times New Roman"/>
-          <w:sz w:val="20"/>
-          <w:szCs w:val="20"/>
-        </w:rPr>
-        <w:t>a</w:t>
-      </w:r>
-      <w:proofErr w:type="gramEnd"/>
-      <w:r>
-        <w:rPr>
-          <w:rFonts w:ascii="Times New Roman" w:eastAsiaTheme="minorEastAsia" w:hAnsi="Times New Roman" w:cs="Times New Roman"/>
-          <w:sz w:val="20"/>
-          <w:szCs w:val="20"/>
-        </w:rPr>
-        <w:t xml:space="preserve"> </w:t>
-      </w:r>
+      <w:bookmarkStart w:id="0" w:name="_GoBack"/>
+      <w:bookmarkEnd w:id="0"/>
       <w:r>
         <w:rPr>
           <w:rFonts w:ascii="Times New Roman" w:eastAsiaTheme="minorEastAsia" w:hAnsi="Times New Roman" w:cs="Times New Roman"/>
@@ -31451,8 +31455,6 @@
         </w:rPr>
         <w:t>The results for this experiment show…</w:t>
       </w:r>
-      <w:bookmarkStart w:id="0" w:name="_GoBack"/>
-      <w:bookmarkEnd w:id="0"/>
     </w:p>
     <w:p>
       <w:pPr>
@@ -44758,7 +44760,7 @@
 </file>
 
 <file path=customXml/itemProps1.xml><?xml version="1.0" encoding="utf-8"?>
-<ds:datastoreItem xmlns:ds="http://schemas.openxmlformats.org/officeDocument/2006/customXml" ds:itemID="{C4DAAC71-5A14-4435-BD43-EC989D3B44DD}">
+<ds:datastoreItem xmlns:ds="http://schemas.openxmlformats.org/officeDocument/2006/customXml" ds:itemID="{3AE214BD-ACC4-4B90-B0BF-0DA5331446D5}">
   <ds:schemaRefs>
     <ds:schemaRef ds:uri="http://schemas.openxmlformats.org/officeDocument/2006/bibliography"/>
   </ds:schemaRefs>

</xml_diff>